<commit_message>
Study the 6  Sidebar Variable
</commit_message>
<xml_diff>
--- a/JavaScript Essential Training Resources.docx
+++ b/JavaScript Essential Training Resources.docx
@@ -493,6 +493,9 @@
     </w:p>
     <w:p>
       <w:r>
+        <w:rPr>
+          <w:noProof/>
+        </w:rPr>
         <w:lastRenderedPageBreak/>
         <w:drawing>
           <wp:inline distT="0" distB="0" distL="0" distR="0" wp14:anchorId="360D4D3A" wp14:editId="0F6D14B9">
@@ -533,6 +536,9 @@
     </w:p>
     <w:p>
       <w:r>
+        <w:rPr>
+          <w:noProof/>
+        </w:rPr>
         <w:lastRenderedPageBreak/>
         <w:drawing>
           <wp:inline distT="0" distB="0" distL="0" distR="0" wp14:anchorId="5F68D9AF" wp14:editId="04051C46">
@@ -573,6 +579,9 @@
     </w:p>
     <w:p>
       <w:r>
+        <w:rPr>
+          <w:noProof/>
+        </w:rPr>
         <w:drawing>
           <wp:inline distT="0" distB="0" distL="0" distR="0" wp14:anchorId="1A29E4CB" wp14:editId="3DD114E1">
             <wp:extent cx="5943600" cy="3002280"/>
@@ -612,6 +621,9 @@
     </w:p>
     <w:p>
       <w:r>
+        <w:rPr>
+          <w:noProof/>
+        </w:rPr>
         <w:lastRenderedPageBreak/>
         <w:drawing>
           <wp:inline distT="0" distB="0" distL="0" distR="0" wp14:anchorId="78D09ECD" wp14:editId="4F3E87BE">
@@ -652,6 +664,9 @@
     </w:p>
     <w:p>
       <w:r>
+        <w:rPr>
+          <w:noProof/>
+        </w:rPr>
         <w:drawing>
           <wp:inline distT="0" distB="0" distL="0" distR="0" wp14:anchorId="628A672C" wp14:editId="1572C7B5">
             <wp:extent cx="5943600" cy="2982595"/>
@@ -691,6 +706,9 @@
     </w:p>
     <w:p>
       <w:r>
+        <w:rPr>
+          <w:noProof/>
+        </w:rPr>
         <w:lastRenderedPageBreak/>
         <w:drawing>
           <wp:inline distT="0" distB="0" distL="0" distR="0" wp14:anchorId="056CFC34" wp14:editId="0C700578">
@@ -731,6 +749,9 @@
     </w:p>
     <w:p>
       <w:r>
+        <w:rPr>
+          <w:noProof/>
+        </w:rPr>
         <w:lastRenderedPageBreak/>
         <w:drawing>
           <wp:inline distT="0" distB="0" distL="0" distR="0" wp14:anchorId="1F45E082" wp14:editId="7964431B">
@@ -771,6 +792,9 @@
     </w:p>
     <w:p>
       <w:r>
+        <w:rPr>
+          <w:noProof/>
+        </w:rPr>
         <w:lastRenderedPageBreak/>
         <w:drawing>
           <wp:inline distT="0" distB="0" distL="0" distR="0" wp14:anchorId="55CAE21D" wp14:editId="72F3F4A0">
@@ -811,6 +835,9 @@
     </w:p>
     <w:p>
       <w:r>
+        <w:rPr>
+          <w:noProof/>
+        </w:rPr>
         <w:drawing>
           <wp:inline distT="0" distB="0" distL="0" distR="0" wp14:anchorId="1809594E" wp14:editId="4F7B553F">
             <wp:extent cx="5943600" cy="3093720"/>
@@ -850,6 +877,9 @@
     </w:p>
     <w:p>
       <w:r>
+        <w:rPr>
+          <w:noProof/>
+        </w:rPr>
         <w:lastRenderedPageBreak/>
         <w:drawing>
           <wp:inline distT="0" distB="0" distL="0" distR="0" wp14:anchorId="5183A8A4" wp14:editId="1FF9529A">
@@ -890,6 +920,9 @@
     </w:p>
     <w:p>
       <w:r>
+        <w:rPr>
+          <w:noProof/>
+        </w:rPr>
         <w:drawing>
           <wp:inline distT="0" distB="0" distL="0" distR="0" wp14:anchorId="095E188E" wp14:editId="067E717A">
             <wp:extent cx="5943600" cy="2921000"/>
@@ -929,6 +962,9 @@
     </w:p>
     <w:p>
       <w:r>
+        <w:rPr>
+          <w:noProof/>
+        </w:rPr>
         <w:lastRenderedPageBreak/>
         <w:drawing>
           <wp:inline distT="0" distB="0" distL="0" distR="0" wp14:anchorId="2AE8AB6C" wp14:editId="549BEA88">
@@ -967,6 +1003,9 @@
         </w:drawing>
       </w:r>
       <w:r>
+        <w:rPr>
+          <w:noProof/>
+        </w:rPr>
         <w:drawing>
           <wp:inline distT="0" distB="0" distL="0" distR="0" wp14:anchorId="64E0CE75" wp14:editId="5BED9CAC">
             <wp:extent cx="5943600" cy="2878455"/>
@@ -1004,6 +1043,9 @@
         </w:drawing>
       </w:r>
       <w:r>
+        <w:rPr>
+          <w:noProof/>
+        </w:rPr>
         <w:lastRenderedPageBreak/>
         <w:drawing>
           <wp:inline distT="0" distB="0" distL="0" distR="0" wp14:anchorId="6935CAAD" wp14:editId="3B201A8A">
@@ -1044,6 +1086,9 @@
     </w:p>
     <w:p>
       <w:r>
+        <w:rPr>
+          <w:noProof/>
+        </w:rPr>
         <w:drawing>
           <wp:inline distT="0" distB="0" distL="0" distR="0" wp14:anchorId="123C8BE9" wp14:editId="660193CE">
             <wp:extent cx="5943600" cy="2259965"/>
@@ -1087,6 +1132,9 @@
     </w:p>
     <w:p>
       <w:r>
+        <w:rPr>
+          <w:noProof/>
+        </w:rPr>
         <w:lastRenderedPageBreak/>
         <w:drawing>
           <wp:inline distT="0" distB="0" distL="0" distR="0" wp14:anchorId="62DBF1E9" wp14:editId="3FA9111B">
@@ -1127,6 +1175,9 @@
     </w:p>
     <w:p>
       <w:r>
+        <w:rPr>
+          <w:noProof/>
+        </w:rPr>
         <w:drawing>
           <wp:inline distT="0" distB="0" distL="0" distR="0" wp14:anchorId="6435B43F" wp14:editId="10644DD3">
             <wp:extent cx="5943600" cy="3579495"/>
@@ -1172,6 +1223,9 @@
     </w:p>
     <w:p>
       <w:r>
+        <w:rPr>
+          <w:noProof/>
+        </w:rPr>
         <w:drawing>
           <wp:inline distT="0" distB="0" distL="0" distR="0" wp14:anchorId="5A4E1A39" wp14:editId="76F418A5">
             <wp:extent cx="5943600" cy="3223895"/>
@@ -1211,6 +1265,9 @@
     </w:p>
     <w:p>
       <w:r>
+        <w:rPr>
+          <w:noProof/>
+        </w:rPr>
         <w:drawing>
           <wp:inline distT="0" distB="0" distL="0" distR="0" wp14:anchorId="576AAC1E" wp14:editId="22CB425F">
             <wp:extent cx="5943600" cy="3756025"/>
@@ -1250,6 +1307,9 @@
     </w:p>
     <w:p>
       <w:r>
+        <w:rPr>
+          <w:noProof/>
+        </w:rPr>
         <w:lastRenderedPageBreak/>
         <w:drawing>
           <wp:inline distT="0" distB="0" distL="0" distR="0" wp14:anchorId="1687B185" wp14:editId="4AF85488">
@@ -1290,6 +1350,9 @@
     </w:p>
     <w:p>
       <w:r>
+        <w:rPr>
+          <w:noProof/>
+        </w:rPr>
         <w:lastRenderedPageBreak/>
         <w:drawing>
           <wp:inline distT="0" distB="0" distL="0" distR="0" wp14:anchorId="6953A1F4" wp14:editId="1BD8A53F">
@@ -1330,6 +1393,9 @@
     </w:p>
     <w:p>
       <w:r>
+        <w:rPr>
+          <w:noProof/>
+        </w:rPr>
         <w:drawing>
           <wp:inline distT="0" distB="0" distL="0" distR="0" wp14:anchorId="1A5EE75A" wp14:editId="22DCC30A">
             <wp:extent cx="5943600" cy="4488815"/>
@@ -1369,6 +1435,9 @@
     </w:p>
     <w:p>
       <w:r>
+        <w:rPr>
+          <w:noProof/>
+        </w:rPr>
         <w:lastRenderedPageBreak/>
         <w:drawing>
           <wp:inline distT="0" distB="0" distL="0" distR="0" wp14:anchorId="54F0E6FE" wp14:editId="7F7B8C5E">
@@ -1409,6 +1478,9 @@
     </w:p>
     <w:p>
       <w:r>
+        <w:rPr>
+          <w:noProof/>
+        </w:rPr>
         <w:drawing>
           <wp:inline distT="0" distB="0" distL="0" distR="0" wp14:anchorId="0E5C0BB7" wp14:editId="5D61B069">
             <wp:extent cx="5943600" cy="3663950"/>
@@ -1448,6 +1520,9 @@
     </w:p>
     <w:p>
       <w:r>
+        <w:rPr>
+          <w:noProof/>
+        </w:rPr>
         <w:lastRenderedPageBreak/>
         <w:drawing>
           <wp:inline distT="0" distB="0" distL="0" distR="0" wp14:anchorId="05B43930" wp14:editId="6A17EDF2">
@@ -1488,6 +1563,9 @@
     </w:p>
     <w:p>
       <w:r>
+        <w:rPr>
+          <w:noProof/>
+        </w:rPr>
         <w:drawing>
           <wp:inline distT="0" distB="0" distL="0" distR="0" wp14:anchorId="69DD3A42" wp14:editId="3A68C42D">
             <wp:extent cx="5943600" cy="3006090"/>
@@ -1527,6 +1605,9 @@
     </w:p>
     <w:p>
       <w:r>
+        <w:rPr>
+          <w:noProof/>
+        </w:rPr>
         <w:lastRenderedPageBreak/>
         <w:drawing>
           <wp:inline distT="0" distB="0" distL="0" distR="0" wp14:anchorId="7777D279" wp14:editId="704BC3FF">
@@ -1567,6 +1648,9 @@
     </w:p>
     <w:p>
       <w:r>
+        <w:rPr>
+          <w:noProof/>
+        </w:rPr>
         <w:drawing>
           <wp:inline distT="0" distB="0" distL="0" distR="0" wp14:anchorId="0CC9B1B7" wp14:editId="135BD21F">
             <wp:extent cx="5943600" cy="3173730"/>
@@ -1592,6 +1676,328 @@
                     <a:xfrm>
                       <a:off x="0" y="0"/>
                       <a:ext cx="5943600" cy="3173730"/>
+                    </a:xfrm>
+                    <a:prstGeom prst="rect">
+                      <a:avLst/>
+                    </a:prstGeom>
+                  </pic:spPr>
+                </pic:pic>
+              </a:graphicData>
+            </a:graphic>
+          </wp:inline>
+        </w:drawing>
+      </w:r>
+    </w:p>
+    <w:p>
+      <w:r>
+        <w:t>CHAPTER 6</w:t>
+      </w:r>
+    </w:p>
+    <w:p>
+      <w:r>
+        <w:lastRenderedPageBreak/>
+        <w:drawing>
+          <wp:inline distT="0" distB="0" distL="0" distR="0" wp14:anchorId="26701858" wp14:editId="3149119A">
+            <wp:extent cx="5943600" cy="2963545"/>
+            <wp:effectExtent l="0" t="0" r="0" b="8255"/>
+            <wp:docPr id="1038846534" name="Picture 1"/>
+            <wp:cNvGraphicFramePr>
+              <a:graphicFrameLocks xmlns:a="http://schemas.openxmlformats.org/drawingml/2006/main" noChangeAspect="1"/>
+            </wp:cNvGraphicFramePr>
+            <a:graphic xmlns:a="http://schemas.openxmlformats.org/drawingml/2006/main">
+              <a:graphicData uri="http://schemas.openxmlformats.org/drawingml/2006/picture">
+                <pic:pic xmlns:pic="http://schemas.openxmlformats.org/drawingml/2006/picture">
+                  <pic:nvPicPr>
+                    <pic:cNvPr id="1038846534" name=""/>
+                    <pic:cNvPicPr/>
+                  </pic:nvPicPr>
+                  <pic:blipFill>
+                    <a:blip r:embed="rId44"/>
+                    <a:stretch>
+                      <a:fillRect/>
+                    </a:stretch>
+                  </pic:blipFill>
+                  <pic:spPr>
+                    <a:xfrm>
+                      <a:off x="0" y="0"/>
+                      <a:ext cx="5943600" cy="2963545"/>
+                    </a:xfrm>
+                    <a:prstGeom prst="rect">
+                      <a:avLst/>
+                    </a:prstGeom>
+                  </pic:spPr>
+                </pic:pic>
+              </a:graphicData>
+            </a:graphic>
+          </wp:inline>
+        </w:drawing>
+      </w:r>
+    </w:p>
+    <w:p>
+      <w:r>
+        <w:drawing>
+          <wp:inline distT="0" distB="0" distL="0" distR="0" wp14:anchorId="149837EC" wp14:editId="1D6879A7">
+            <wp:extent cx="5943600" cy="3119120"/>
+            <wp:effectExtent l="0" t="0" r="0" b="5080"/>
+            <wp:docPr id="1972070697" name="Picture 1"/>
+            <wp:cNvGraphicFramePr>
+              <a:graphicFrameLocks xmlns:a="http://schemas.openxmlformats.org/drawingml/2006/main" noChangeAspect="1"/>
+            </wp:cNvGraphicFramePr>
+            <a:graphic xmlns:a="http://schemas.openxmlformats.org/drawingml/2006/main">
+              <a:graphicData uri="http://schemas.openxmlformats.org/drawingml/2006/picture">
+                <pic:pic xmlns:pic="http://schemas.openxmlformats.org/drawingml/2006/picture">
+                  <pic:nvPicPr>
+                    <pic:cNvPr id="1972070697" name=""/>
+                    <pic:cNvPicPr/>
+                  </pic:nvPicPr>
+                  <pic:blipFill>
+                    <a:blip r:embed="rId45"/>
+                    <a:stretch>
+                      <a:fillRect/>
+                    </a:stretch>
+                  </pic:blipFill>
+                  <pic:spPr>
+                    <a:xfrm>
+                      <a:off x="0" y="0"/>
+                      <a:ext cx="5943600" cy="3119120"/>
+                    </a:xfrm>
+                    <a:prstGeom prst="rect">
+                      <a:avLst/>
+                    </a:prstGeom>
+                  </pic:spPr>
+                </pic:pic>
+              </a:graphicData>
+            </a:graphic>
+          </wp:inline>
+        </w:drawing>
+      </w:r>
+    </w:p>
+    <w:p>
+      <w:r>
+        <w:lastRenderedPageBreak/>
+        <w:drawing>
+          <wp:inline distT="0" distB="0" distL="0" distR="0" wp14:anchorId="71DA3874" wp14:editId="3139A7C4">
+            <wp:extent cx="5943600" cy="5467985"/>
+            <wp:effectExtent l="0" t="0" r="0" b="0"/>
+            <wp:docPr id="1330092682" name="Picture 1"/>
+            <wp:cNvGraphicFramePr>
+              <a:graphicFrameLocks xmlns:a="http://schemas.openxmlformats.org/drawingml/2006/main" noChangeAspect="1"/>
+            </wp:cNvGraphicFramePr>
+            <a:graphic xmlns:a="http://schemas.openxmlformats.org/drawingml/2006/main">
+              <a:graphicData uri="http://schemas.openxmlformats.org/drawingml/2006/picture">
+                <pic:pic xmlns:pic="http://schemas.openxmlformats.org/drawingml/2006/picture">
+                  <pic:nvPicPr>
+                    <pic:cNvPr id="1330092682" name=""/>
+                    <pic:cNvPicPr/>
+                  </pic:nvPicPr>
+                  <pic:blipFill>
+                    <a:blip r:embed="rId46"/>
+                    <a:stretch>
+                      <a:fillRect/>
+                    </a:stretch>
+                  </pic:blipFill>
+                  <pic:spPr>
+                    <a:xfrm>
+                      <a:off x="0" y="0"/>
+                      <a:ext cx="5943600" cy="5467985"/>
+                    </a:xfrm>
+                    <a:prstGeom prst="rect">
+                      <a:avLst/>
+                    </a:prstGeom>
+                  </pic:spPr>
+                </pic:pic>
+              </a:graphicData>
+            </a:graphic>
+          </wp:inline>
+        </w:drawing>
+      </w:r>
+    </w:p>
+    <w:p>
+      <w:r>
+        <w:lastRenderedPageBreak/>
+        <w:drawing>
+          <wp:inline distT="0" distB="0" distL="0" distR="0" wp14:anchorId="7CE5D96F" wp14:editId="577BC11C">
+            <wp:extent cx="5943600" cy="2926715"/>
+            <wp:effectExtent l="0" t="0" r="0" b="6985"/>
+            <wp:docPr id="26377262" name="Picture 1"/>
+            <wp:cNvGraphicFramePr>
+              <a:graphicFrameLocks xmlns:a="http://schemas.openxmlformats.org/drawingml/2006/main" noChangeAspect="1"/>
+            </wp:cNvGraphicFramePr>
+            <a:graphic xmlns:a="http://schemas.openxmlformats.org/drawingml/2006/main">
+              <a:graphicData uri="http://schemas.openxmlformats.org/drawingml/2006/picture">
+                <pic:pic xmlns:pic="http://schemas.openxmlformats.org/drawingml/2006/picture">
+                  <pic:nvPicPr>
+                    <pic:cNvPr id="26377262" name=""/>
+                    <pic:cNvPicPr/>
+                  </pic:nvPicPr>
+                  <pic:blipFill>
+                    <a:blip r:embed="rId47"/>
+                    <a:stretch>
+                      <a:fillRect/>
+                    </a:stretch>
+                  </pic:blipFill>
+                  <pic:spPr>
+                    <a:xfrm>
+                      <a:off x="0" y="0"/>
+                      <a:ext cx="5943600" cy="2926715"/>
+                    </a:xfrm>
+                    <a:prstGeom prst="rect">
+                      <a:avLst/>
+                    </a:prstGeom>
+                  </pic:spPr>
+                </pic:pic>
+              </a:graphicData>
+            </a:graphic>
+          </wp:inline>
+        </w:drawing>
+      </w:r>
+    </w:p>
+    <w:p>
+      <w:r>
+        <w:drawing>
+          <wp:inline distT="0" distB="0" distL="0" distR="0" wp14:anchorId="0D10C654" wp14:editId="5F083EB1">
+            <wp:extent cx="5943600" cy="3087370"/>
+            <wp:effectExtent l="0" t="0" r="0" b="0"/>
+            <wp:docPr id="1446441687" name="Picture 1"/>
+            <wp:cNvGraphicFramePr>
+              <a:graphicFrameLocks xmlns:a="http://schemas.openxmlformats.org/drawingml/2006/main" noChangeAspect="1"/>
+            </wp:cNvGraphicFramePr>
+            <a:graphic xmlns:a="http://schemas.openxmlformats.org/drawingml/2006/main">
+              <a:graphicData uri="http://schemas.openxmlformats.org/drawingml/2006/picture">
+                <pic:pic xmlns:pic="http://schemas.openxmlformats.org/drawingml/2006/picture">
+                  <pic:nvPicPr>
+                    <pic:cNvPr id="1446441687" name=""/>
+                    <pic:cNvPicPr/>
+                  </pic:nvPicPr>
+                  <pic:blipFill>
+                    <a:blip r:embed="rId48"/>
+                    <a:stretch>
+                      <a:fillRect/>
+                    </a:stretch>
+                  </pic:blipFill>
+                  <pic:spPr>
+                    <a:xfrm>
+                      <a:off x="0" y="0"/>
+                      <a:ext cx="5943600" cy="3087370"/>
+                    </a:xfrm>
+                    <a:prstGeom prst="rect">
+                      <a:avLst/>
+                    </a:prstGeom>
+                  </pic:spPr>
+                </pic:pic>
+              </a:graphicData>
+            </a:graphic>
+          </wp:inline>
+        </w:drawing>
+      </w:r>
+    </w:p>
+    <w:p>
+      <w:r>
+        <w:lastRenderedPageBreak/>
+        <w:drawing>
+          <wp:inline distT="0" distB="0" distL="0" distR="0" wp14:anchorId="3BA27658" wp14:editId="57D812F9">
+            <wp:extent cx="5943600" cy="3161665"/>
+            <wp:effectExtent l="0" t="0" r="0" b="635"/>
+            <wp:docPr id="1911449802" name="Picture 1"/>
+            <wp:cNvGraphicFramePr>
+              <a:graphicFrameLocks xmlns:a="http://schemas.openxmlformats.org/drawingml/2006/main" noChangeAspect="1"/>
+            </wp:cNvGraphicFramePr>
+            <a:graphic xmlns:a="http://schemas.openxmlformats.org/drawingml/2006/main">
+              <a:graphicData uri="http://schemas.openxmlformats.org/drawingml/2006/picture">
+                <pic:pic xmlns:pic="http://schemas.openxmlformats.org/drawingml/2006/picture">
+                  <pic:nvPicPr>
+                    <pic:cNvPr id="1911449802" name=""/>
+                    <pic:cNvPicPr/>
+                  </pic:nvPicPr>
+                  <pic:blipFill>
+                    <a:blip r:embed="rId49"/>
+                    <a:stretch>
+                      <a:fillRect/>
+                    </a:stretch>
+                  </pic:blipFill>
+                  <pic:spPr>
+                    <a:xfrm>
+                      <a:off x="0" y="0"/>
+                      <a:ext cx="5943600" cy="3161665"/>
+                    </a:xfrm>
+                    <a:prstGeom prst="rect">
+                      <a:avLst/>
+                    </a:prstGeom>
+                  </pic:spPr>
+                </pic:pic>
+              </a:graphicData>
+            </a:graphic>
+          </wp:inline>
+        </w:drawing>
+      </w:r>
+    </w:p>
+    <w:p>
+      <w:r>
+        <w:drawing>
+          <wp:inline distT="0" distB="0" distL="0" distR="0" wp14:anchorId="0668CA10" wp14:editId="1A24ABAE">
+            <wp:extent cx="5943600" cy="3691255"/>
+            <wp:effectExtent l="0" t="0" r="0" b="4445"/>
+            <wp:docPr id="1696522122" name="Picture 1"/>
+            <wp:cNvGraphicFramePr>
+              <a:graphicFrameLocks xmlns:a="http://schemas.openxmlformats.org/drawingml/2006/main" noChangeAspect="1"/>
+            </wp:cNvGraphicFramePr>
+            <a:graphic xmlns:a="http://schemas.openxmlformats.org/drawingml/2006/main">
+              <a:graphicData uri="http://schemas.openxmlformats.org/drawingml/2006/picture">
+                <pic:pic xmlns:pic="http://schemas.openxmlformats.org/drawingml/2006/picture">
+                  <pic:nvPicPr>
+                    <pic:cNvPr id="1696522122" name=""/>
+                    <pic:cNvPicPr/>
+                  </pic:nvPicPr>
+                  <pic:blipFill>
+                    <a:blip r:embed="rId50"/>
+                    <a:stretch>
+                      <a:fillRect/>
+                    </a:stretch>
+                  </pic:blipFill>
+                  <pic:spPr>
+                    <a:xfrm>
+                      <a:off x="0" y="0"/>
+                      <a:ext cx="5943600" cy="3691255"/>
+                    </a:xfrm>
+                    <a:prstGeom prst="rect">
+                      <a:avLst/>
+                    </a:prstGeom>
+                  </pic:spPr>
+                </pic:pic>
+              </a:graphicData>
+            </a:graphic>
+          </wp:inline>
+        </w:drawing>
+      </w:r>
+    </w:p>
+    <w:p>
+      <w:r>
+        <w:lastRenderedPageBreak/>
+        <w:drawing>
+          <wp:inline distT="0" distB="0" distL="0" distR="0" wp14:anchorId="3D2B8E4F" wp14:editId="60D325C0">
+            <wp:extent cx="5943600" cy="4161155"/>
+            <wp:effectExtent l="0" t="0" r="0" b="0"/>
+            <wp:docPr id="1398498133" name="Picture 1"/>
+            <wp:cNvGraphicFramePr>
+              <a:graphicFrameLocks xmlns:a="http://schemas.openxmlformats.org/drawingml/2006/main" noChangeAspect="1"/>
+            </wp:cNvGraphicFramePr>
+            <a:graphic xmlns:a="http://schemas.openxmlformats.org/drawingml/2006/main">
+              <a:graphicData uri="http://schemas.openxmlformats.org/drawingml/2006/picture">
+                <pic:pic xmlns:pic="http://schemas.openxmlformats.org/drawingml/2006/picture">
+                  <pic:nvPicPr>
+                    <pic:cNvPr id="1398498133" name=""/>
+                    <pic:cNvPicPr/>
+                  </pic:nvPicPr>
+                  <pic:blipFill>
+                    <a:blip r:embed="rId51"/>
+                    <a:stretch>
+                      <a:fillRect/>
+                    </a:stretch>
+                  </pic:blipFill>
+                  <pic:spPr>
+                    <a:xfrm>
+                      <a:off x="0" y="0"/>
+                      <a:ext cx="5943600" cy="4161155"/>
                     </a:xfrm>
                     <a:prstGeom prst="rect">
                       <a:avLst/>

</xml_diff>

<commit_message>
Study until chapter 9 event listener
</commit_message>
<xml_diff>
--- a/JavaScript Essential Training Resources.docx
+++ b/JavaScript Essential Training Resources.docx
@@ -1695,6 +1695,9 @@
     </w:p>
     <w:p>
       <w:r>
+        <w:rPr>
+          <w:noProof/>
+        </w:rPr>
         <w:lastRenderedPageBreak/>
         <w:drawing>
           <wp:inline distT="0" distB="0" distL="0" distR="0" wp14:anchorId="26701858" wp14:editId="3149119A">
@@ -1735,6 +1738,9 @@
     </w:p>
     <w:p>
       <w:r>
+        <w:rPr>
+          <w:noProof/>
+        </w:rPr>
         <w:drawing>
           <wp:inline distT="0" distB="0" distL="0" distR="0" wp14:anchorId="149837EC" wp14:editId="1D6879A7">
             <wp:extent cx="5943600" cy="3119120"/>
@@ -1774,6 +1780,9 @@
     </w:p>
     <w:p>
       <w:r>
+        <w:rPr>
+          <w:noProof/>
+        </w:rPr>
         <w:lastRenderedPageBreak/>
         <w:drawing>
           <wp:inline distT="0" distB="0" distL="0" distR="0" wp14:anchorId="71DA3874" wp14:editId="3139A7C4">
@@ -1814,6 +1823,9 @@
     </w:p>
     <w:p>
       <w:r>
+        <w:rPr>
+          <w:noProof/>
+        </w:rPr>
         <w:lastRenderedPageBreak/>
         <w:drawing>
           <wp:inline distT="0" distB="0" distL="0" distR="0" wp14:anchorId="7CE5D96F" wp14:editId="577BC11C">
@@ -1854,6 +1866,9 @@
     </w:p>
     <w:p>
       <w:r>
+        <w:rPr>
+          <w:noProof/>
+        </w:rPr>
         <w:drawing>
           <wp:inline distT="0" distB="0" distL="0" distR="0" wp14:anchorId="0D10C654" wp14:editId="5F083EB1">
             <wp:extent cx="5943600" cy="3087370"/>
@@ -1893,6 +1908,9 @@
     </w:p>
     <w:p>
       <w:r>
+        <w:rPr>
+          <w:noProof/>
+        </w:rPr>
         <w:lastRenderedPageBreak/>
         <w:drawing>
           <wp:inline distT="0" distB="0" distL="0" distR="0" wp14:anchorId="3BA27658" wp14:editId="57D812F9">
@@ -1933,6 +1951,9 @@
     </w:p>
     <w:p>
       <w:r>
+        <w:rPr>
+          <w:noProof/>
+        </w:rPr>
         <w:drawing>
           <wp:inline distT="0" distB="0" distL="0" distR="0" wp14:anchorId="0668CA10" wp14:editId="1A24ABAE">
             <wp:extent cx="5943600" cy="3691255"/>
@@ -1972,6 +1993,9 @@
     </w:p>
     <w:p>
       <w:r>
+        <w:rPr>
+          <w:noProof/>
+        </w:rPr>
         <w:lastRenderedPageBreak/>
         <w:drawing>
           <wp:inline distT="0" distB="0" distL="0" distR="0" wp14:anchorId="3D2B8E4F" wp14:editId="60D325C0">
@@ -2010,6 +2034,849 @@
         </w:drawing>
       </w:r>
     </w:p>
+    <w:p>
+      <w:r>
+        <w:t>CHAPTER 7</w:t>
+      </w:r>
+    </w:p>
+    <w:p>
+      <w:r>
+        <w:lastRenderedPageBreak/>
+        <w:drawing>
+          <wp:inline distT="0" distB="0" distL="0" distR="0" wp14:anchorId="4F4C5754" wp14:editId="61603284">
+            <wp:extent cx="5943600" cy="4037965"/>
+            <wp:effectExtent l="0" t="0" r="0" b="635"/>
+            <wp:docPr id="266571215" name="Picture 1"/>
+            <wp:cNvGraphicFramePr>
+              <a:graphicFrameLocks xmlns:a="http://schemas.openxmlformats.org/drawingml/2006/main" noChangeAspect="1"/>
+            </wp:cNvGraphicFramePr>
+            <a:graphic xmlns:a="http://schemas.openxmlformats.org/drawingml/2006/main">
+              <a:graphicData uri="http://schemas.openxmlformats.org/drawingml/2006/picture">
+                <pic:pic xmlns:pic="http://schemas.openxmlformats.org/drawingml/2006/picture">
+                  <pic:nvPicPr>
+                    <pic:cNvPr id="266571215" name=""/>
+                    <pic:cNvPicPr/>
+                  </pic:nvPicPr>
+                  <pic:blipFill>
+                    <a:blip r:embed="rId52"/>
+                    <a:stretch>
+                      <a:fillRect/>
+                    </a:stretch>
+                  </pic:blipFill>
+                  <pic:spPr>
+                    <a:xfrm>
+                      <a:off x="0" y="0"/>
+                      <a:ext cx="5943600" cy="4037965"/>
+                    </a:xfrm>
+                    <a:prstGeom prst="rect">
+                      <a:avLst/>
+                    </a:prstGeom>
+                  </pic:spPr>
+                </pic:pic>
+              </a:graphicData>
+            </a:graphic>
+          </wp:inline>
+        </w:drawing>
+      </w:r>
+    </w:p>
+    <w:p>
+      <w:r>
+        <w:drawing>
+          <wp:inline distT="0" distB="0" distL="0" distR="0" wp14:anchorId="466E2EE5" wp14:editId="608E2CF5">
+            <wp:extent cx="5943600" cy="3921125"/>
+            <wp:effectExtent l="0" t="0" r="0" b="3175"/>
+            <wp:docPr id="1794079156" name="Picture 1"/>
+            <wp:cNvGraphicFramePr>
+              <a:graphicFrameLocks xmlns:a="http://schemas.openxmlformats.org/drawingml/2006/main" noChangeAspect="1"/>
+            </wp:cNvGraphicFramePr>
+            <a:graphic xmlns:a="http://schemas.openxmlformats.org/drawingml/2006/main">
+              <a:graphicData uri="http://schemas.openxmlformats.org/drawingml/2006/picture">
+                <pic:pic xmlns:pic="http://schemas.openxmlformats.org/drawingml/2006/picture">
+                  <pic:nvPicPr>
+                    <pic:cNvPr id="1794079156" name=""/>
+                    <pic:cNvPicPr/>
+                  </pic:nvPicPr>
+                  <pic:blipFill>
+                    <a:blip r:embed="rId53"/>
+                    <a:stretch>
+                      <a:fillRect/>
+                    </a:stretch>
+                  </pic:blipFill>
+                  <pic:spPr>
+                    <a:xfrm>
+                      <a:off x="0" y="0"/>
+                      <a:ext cx="5943600" cy="3921125"/>
+                    </a:xfrm>
+                    <a:prstGeom prst="rect">
+                      <a:avLst/>
+                    </a:prstGeom>
+                  </pic:spPr>
+                </pic:pic>
+              </a:graphicData>
+            </a:graphic>
+          </wp:inline>
+        </w:drawing>
+      </w:r>
+    </w:p>
+    <w:p>
+      <w:r>
+        <w:lastRenderedPageBreak/>
+        <w:drawing>
+          <wp:inline distT="0" distB="0" distL="0" distR="0" wp14:anchorId="536FBE29" wp14:editId="20E383A9">
+            <wp:extent cx="5943600" cy="2860675"/>
+            <wp:effectExtent l="0" t="0" r="0" b="0"/>
+            <wp:docPr id="817284033" name="Picture 1"/>
+            <wp:cNvGraphicFramePr>
+              <a:graphicFrameLocks xmlns:a="http://schemas.openxmlformats.org/drawingml/2006/main" noChangeAspect="1"/>
+            </wp:cNvGraphicFramePr>
+            <a:graphic xmlns:a="http://schemas.openxmlformats.org/drawingml/2006/main">
+              <a:graphicData uri="http://schemas.openxmlformats.org/drawingml/2006/picture">
+                <pic:pic xmlns:pic="http://schemas.openxmlformats.org/drawingml/2006/picture">
+                  <pic:nvPicPr>
+                    <pic:cNvPr id="817284033" name=""/>
+                    <pic:cNvPicPr/>
+                  </pic:nvPicPr>
+                  <pic:blipFill>
+                    <a:blip r:embed="rId54"/>
+                    <a:stretch>
+                      <a:fillRect/>
+                    </a:stretch>
+                  </pic:blipFill>
+                  <pic:spPr>
+                    <a:xfrm>
+                      <a:off x="0" y="0"/>
+                      <a:ext cx="5943600" cy="2860675"/>
+                    </a:xfrm>
+                    <a:prstGeom prst="rect">
+                      <a:avLst/>
+                    </a:prstGeom>
+                  </pic:spPr>
+                </pic:pic>
+              </a:graphicData>
+            </a:graphic>
+          </wp:inline>
+        </w:drawing>
+      </w:r>
+    </w:p>
+    <w:p>
+      <w:r>
+        <w:drawing>
+          <wp:inline distT="0" distB="0" distL="0" distR="0" wp14:anchorId="713ACA55" wp14:editId="6366A2EA">
+            <wp:extent cx="5943600" cy="2006600"/>
+            <wp:effectExtent l="0" t="0" r="0" b="0"/>
+            <wp:docPr id="12313941" name="Picture 1"/>
+            <wp:cNvGraphicFramePr>
+              <a:graphicFrameLocks xmlns:a="http://schemas.openxmlformats.org/drawingml/2006/main" noChangeAspect="1"/>
+            </wp:cNvGraphicFramePr>
+            <a:graphic xmlns:a="http://schemas.openxmlformats.org/drawingml/2006/main">
+              <a:graphicData uri="http://schemas.openxmlformats.org/drawingml/2006/picture">
+                <pic:pic xmlns:pic="http://schemas.openxmlformats.org/drawingml/2006/picture">
+                  <pic:nvPicPr>
+                    <pic:cNvPr id="12313941" name=""/>
+                    <pic:cNvPicPr/>
+                  </pic:nvPicPr>
+                  <pic:blipFill>
+                    <a:blip r:embed="rId55"/>
+                    <a:stretch>
+                      <a:fillRect/>
+                    </a:stretch>
+                  </pic:blipFill>
+                  <pic:spPr>
+                    <a:xfrm>
+                      <a:off x="0" y="0"/>
+                      <a:ext cx="5943600" cy="2006600"/>
+                    </a:xfrm>
+                    <a:prstGeom prst="rect">
+                      <a:avLst/>
+                    </a:prstGeom>
+                  </pic:spPr>
+                </pic:pic>
+              </a:graphicData>
+            </a:graphic>
+          </wp:inline>
+        </w:drawing>
+      </w:r>
+    </w:p>
+    <w:p>
+      <w:r>
+        <w:drawing>
+          <wp:inline distT="0" distB="0" distL="0" distR="0" wp14:anchorId="691C2CCA" wp14:editId="2EEE6391">
+            <wp:extent cx="5943600" cy="2145665"/>
+            <wp:effectExtent l="0" t="0" r="0" b="6985"/>
+            <wp:docPr id="82021341" name="Picture 1"/>
+            <wp:cNvGraphicFramePr>
+              <a:graphicFrameLocks xmlns:a="http://schemas.openxmlformats.org/drawingml/2006/main" noChangeAspect="1"/>
+            </wp:cNvGraphicFramePr>
+            <a:graphic xmlns:a="http://schemas.openxmlformats.org/drawingml/2006/main">
+              <a:graphicData uri="http://schemas.openxmlformats.org/drawingml/2006/picture">
+                <pic:pic xmlns:pic="http://schemas.openxmlformats.org/drawingml/2006/picture">
+                  <pic:nvPicPr>
+                    <pic:cNvPr id="82021341" name=""/>
+                    <pic:cNvPicPr/>
+                  </pic:nvPicPr>
+                  <pic:blipFill>
+                    <a:blip r:embed="rId56"/>
+                    <a:stretch>
+                      <a:fillRect/>
+                    </a:stretch>
+                  </pic:blipFill>
+                  <pic:spPr>
+                    <a:xfrm>
+                      <a:off x="0" y="0"/>
+                      <a:ext cx="5943600" cy="2145665"/>
+                    </a:xfrm>
+                    <a:prstGeom prst="rect">
+                      <a:avLst/>
+                    </a:prstGeom>
+                  </pic:spPr>
+                </pic:pic>
+              </a:graphicData>
+            </a:graphic>
+          </wp:inline>
+        </w:drawing>
+      </w:r>
+    </w:p>
+    <w:p>
+      <w:r>
+        <w:t>CHAPTER 8</w:t>
+      </w:r>
+    </w:p>
+    <w:p>
+      <w:r>
+        <w:lastRenderedPageBreak/>
+        <w:drawing>
+          <wp:inline distT="0" distB="0" distL="0" distR="0" wp14:anchorId="5D546CE0" wp14:editId="4A1E8094">
+            <wp:extent cx="5943600" cy="3823335"/>
+            <wp:effectExtent l="0" t="0" r="0" b="5715"/>
+            <wp:docPr id="454456958" name="Picture 1"/>
+            <wp:cNvGraphicFramePr>
+              <a:graphicFrameLocks xmlns:a="http://schemas.openxmlformats.org/drawingml/2006/main" noChangeAspect="1"/>
+            </wp:cNvGraphicFramePr>
+            <a:graphic xmlns:a="http://schemas.openxmlformats.org/drawingml/2006/main">
+              <a:graphicData uri="http://schemas.openxmlformats.org/drawingml/2006/picture">
+                <pic:pic xmlns:pic="http://schemas.openxmlformats.org/drawingml/2006/picture">
+                  <pic:nvPicPr>
+                    <pic:cNvPr id="454456958" name=""/>
+                    <pic:cNvPicPr/>
+                  </pic:nvPicPr>
+                  <pic:blipFill>
+                    <a:blip r:embed="rId57"/>
+                    <a:stretch>
+                      <a:fillRect/>
+                    </a:stretch>
+                  </pic:blipFill>
+                  <pic:spPr>
+                    <a:xfrm>
+                      <a:off x="0" y="0"/>
+                      <a:ext cx="5943600" cy="3823335"/>
+                    </a:xfrm>
+                    <a:prstGeom prst="rect">
+                      <a:avLst/>
+                    </a:prstGeom>
+                  </pic:spPr>
+                </pic:pic>
+              </a:graphicData>
+            </a:graphic>
+          </wp:inline>
+        </w:drawing>
+      </w:r>
+    </w:p>
+    <w:p>
+      <w:r>
+        <w:drawing>
+          <wp:inline distT="0" distB="0" distL="0" distR="0" wp14:anchorId="03665316" wp14:editId="74EAB635">
+            <wp:extent cx="5943600" cy="2960370"/>
+            <wp:effectExtent l="0" t="0" r="0" b="0"/>
+            <wp:docPr id="1181119750" name="Picture 1"/>
+            <wp:cNvGraphicFramePr>
+              <a:graphicFrameLocks xmlns:a="http://schemas.openxmlformats.org/drawingml/2006/main" noChangeAspect="1"/>
+            </wp:cNvGraphicFramePr>
+            <a:graphic xmlns:a="http://schemas.openxmlformats.org/drawingml/2006/main">
+              <a:graphicData uri="http://schemas.openxmlformats.org/drawingml/2006/picture">
+                <pic:pic xmlns:pic="http://schemas.openxmlformats.org/drawingml/2006/picture">
+                  <pic:nvPicPr>
+                    <pic:cNvPr id="1181119750" name=""/>
+                    <pic:cNvPicPr/>
+                  </pic:nvPicPr>
+                  <pic:blipFill>
+                    <a:blip r:embed="rId58"/>
+                    <a:stretch>
+                      <a:fillRect/>
+                    </a:stretch>
+                  </pic:blipFill>
+                  <pic:spPr>
+                    <a:xfrm>
+                      <a:off x="0" y="0"/>
+                      <a:ext cx="5943600" cy="2960370"/>
+                    </a:xfrm>
+                    <a:prstGeom prst="rect">
+                      <a:avLst/>
+                    </a:prstGeom>
+                  </pic:spPr>
+                </pic:pic>
+              </a:graphicData>
+            </a:graphic>
+          </wp:inline>
+        </w:drawing>
+      </w:r>
+    </w:p>
+    <w:p>
+      <w:r>
+        <w:lastRenderedPageBreak/>
+        <w:drawing>
+          <wp:inline distT="0" distB="0" distL="0" distR="0" wp14:anchorId="10AD152F" wp14:editId="25CE361D">
+            <wp:extent cx="5943600" cy="4062730"/>
+            <wp:effectExtent l="0" t="0" r="0" b="0"/>
+            <wp:docPr id="1824033905" name="Picture 1"/>
+            <wp:cNvGraphicFramePr>
+              <a:graphicFrameLocks xmlns:a="http://schemas.openxmlformats.org/drawingml/2006/main" noChangeAspect="1"/>
+            </wp:cNvGraphicFramePr>
+            <a:graphic xmlns:a="http://schemas.openxmlformats.org/drawingml/2006/main">
+              <a:graphicData uri="http://schemas.openxmlformats.org/drawingml/2006/picture">
+                <pic:pic xmlns:pic="http://schemas.openxmlformats.org/drawingml/2006/picture">
+                  <pic:nvPicPr>
+                    <pic:cNvPr id="1824033905" name=""/>
+                    <pic:cNvPicPr/>
+                  </pic:nvPicPr>
+                  <pic:blipFill>
+                    <a:blip r:embed="rId59"/>
+                    <a:stretch>
+                      <a:fillRect/>
+                    </a:stretch>
+                  </pic:blipFill>
+                  <pic:spPr>
+                    <a:xfrm>
+                      <a:off x="0" y="0"/>
+                      <a:ext cx="5943600" cy="4062730"/>
+                    </a:xfrm>
+                    <a:prstGeom prst="rect">
+                      <a:avLst/>
+                    </a:prstGeom>
+                  </pic:spPr>
+                </pic:pic>
+              </a:graphicData>
+            </a:graphic>
+          </wp:inline>
+        </w:drawing>
+      </w:r>
+    </w:p>
+    <w:p>
+      <w:r>
+        <w:lastRenderedPageBreak/>
+        <w:drawing>
+          <wp:inline distT="0" distB="0" distL="0" distR="0" wp14:anchorId="74592D6E" wp14:editId="2DAAA8F9">
+            <wp:extent cx="5943600" cy="4277995"/>
+            <wp:effectExtent l="0" t="0" r="0" b="8255"/>
+            <wp:docPr id="644021445" name="Picture 1"/>
+            <wp:cNvGraphicFramePr>
+              <a:graphicFrameLocks xmlns:a="http://schemas.openxmlformats.org/drawingml/2006/main" noChangeAspect="1"/>
+            </wp:cNvGraphicFramePr>
+            <a:graphic xmlns:a="http://schemas.openxmlformats.org/drawingml/2006/main">
+              <a:graphicData uri="http://schemas.openxmlformats.org/drawingml/2006/picture">
+                <pic:pic xmlns:pic="http://schemas.openxmlformats.org/drawingml/2006/picture">
+                  <pic:nvPicPr>
+                    <pic:cNvPr id="644021445" name=""/>
+                    <pic:cNvPicPr/>
+                  </pic:nvPicPr>
+                  <pic:blipFill>
+                    <a:blip r:embed="rId60"/>
+                    <a:stretch>
+                      <a:fillRect/>
+                    </a:stretch>
+                  </pic:blipFill>
+                  <pic:spPr>
+                    <a:xfrm>
+                      <a:off x="0" y="0"/>
+                      <a:ext cx="5943600" cy="4277995"/>
+                    </a:xfrm>
+                    <a:prstGeom prst="rect">
+                      <a:avLst/>
+                    </a:prstGeom>
+                  </pic:spPr>
+                </pic:pic>
+              </a:graphicData>
+            </a:graphic>
+          </wp:inline>
+        </w:drawing>
+      </w:r>
+    </w:p>
+    <w:p>
+      <w:r>
+        <w:drawing>
+          <wp:inline distT="0" distB="0" distL="0" distR="0" wp14:anchorId="185F8870" wp14:editId="1E13F138">
+            <wp:extent cx="5943600" cy="2102485"/>
+            <wp:effectExtent l="0" t="0" r="0" b="0"/>
+            <wp:docPr id="1966698431" name="Picture 1"/>
+            <wp:cNvGraphicFramePr>
+              <a:graphicFrameLocks xmlns:a="http://schemas.openxmlformats.org/drawingml/2006/main" noChangeAspect="1"/>
+            </wp:cNvGraphicFramePr>
+            <a:graphic xmlns:a="http://schemas.openxmlformats.org/drawingml/2006/main">
+              <a:graphicData uri="http://schemas.openxmlformats.org/drawingml/2006/picture">
+                <pic:pic xmlns:pic="http://schemas.openxmlformats.org/drawingml/2006/picture">
+                  <pic:nvPicPr>
+                    <pic:cNvPr id="1966698431" name=""/>
+                    <pic:cNvPicPr/>
+                  </pic:nvPicPr>
+                  <pic:blipFill>
+                    <a:blip r:embed="rId61"/>
+                    <a:stretch>
+                      <a:fillRect/>
+                    </a:stretch>
+                  </pic:blipFill>
+                  <pic:spPr>
+                    <a:xfrm>
+                      <a:off x="0" y="0"/>
+                      <a:ext cx="5943600" cy="2102485"/>
+                    </a:xfrm>
+                    <a:prstGeom prst="rect">
+                      <a:avLst/>
+                    </a:prstGeom>
+                  </pic:spPr>
+                </pic:pic>
+              </a:graphicData>
+            </a:graphic>
+          </wp:inline>
+        </w:drawing>
+      </w:r>
+    </w:p>
+    <w:p>
+      <w:r>
+        <w:lastRenderedPageBreak/>
+        <w:drawing>
+          <wp:inline distT="0" distB="0" distL="0" distR="0" wp14:anchorId="6B92C7B6" wp14:editId="30D94D3D">
+            <wp:extent cx="5943600" cy="2800985"/>
+            <wp:effectExtent l="0" t="0" r="0" b="0"/>
+            <wp:docPr id="1869040218" name="Picture 1"/>
+            <wp:cNvGraphicFramePr>
+              <a:graphicFrameLocks xmlns:a="http://schemas.openxmlformats.org/drawingml/2006/main" noChangeAspect="1"/>
+            </wp:cNvGraphicFramePr>
+            <a:graphic xmlns:a="http://schemas.openxmlformats.org/drawingml/2006/main">
+              <a:graphicData uri="http://schemas.openxmlformats.org/drawingml/2006/picture">
+                <pic:pic xmlns:pic="http://schemas.openxmlformats.org/drawingml/2006/picture">
+                  <pic:nvPicPr>
+                    <pic:cNvPr id="1869040218" name=""/>
+                    <pic:cNvPicPr/>
+                  </pic:nvPicPr>
+                  <pic:blipFill>
+                    <a:blip r:embed="rId62"/>
+                    <a:stretch>
+                      <a:fillRect/>
+                    </a:stretch>
+                  </pic:blipFill>
+                  <pic:spPr>
+                    <a:xfrm>
+                      <a:off x="0" y="0"/>
+                      <a:ext cx="5943600" cy="2800985"/>
+                    </a:xfrm>
+                    <a:prstGeom prst="rect">
+                      <a:avLst/>
+                    </a:prstGeom>
+                  </pic:spPr>
+                </pic:pic>
+              </a:graphicData>
+            </a:graphic>
+          </wp:inline>
+        </w:drawing>
+      </w:r>
+    </w:p>
+    <w:p>
+      <w:r>
+        <w:drawing>
+          <wp:inline distT="0" distB="0" distL="0" distR="0" wp14:anchorId="1C59CB0F" wp14:editId="2CBBF72F">
+            <wp:extent cx="5943600" cy="3035935"/>
+            <wp:effectExtent l="0" t="0" r="0" b="0"/>
+            <wp:docPr id="159867632" name="Picture 1"/>
+            <wp:cNvGraphicFramePr>
+              <a:graphicFrameLocks xmlns:a="http://schemas.openxmlformats.org/drawingml/2006/main" noChangeAspect="1"/>
+            </wp:cNvGraphicFramePr>
+            <a:graphic xmlns:a="http://schemas.openxmlformats.org/drawingml/2006/main">
+              <a:graphicData uri="http://schemas.openxmlformats.org/drawingml/2006/picture">
+                <pic:pic xmlns:pic="http://schemas.openxmlformats.org/drawingml/2006/picture">
+                  <pic:nvPicPr>
+                    <pic:cNvPr id="159867632" name=""/>
+                    <pic:cNvPicPr/>
+                  </pic:nvPicPr>
+                  <pic:blipFill>
+                    <a:blip r:embed="rId63"/>
+                    <a:stretch>
+                      <a:fillRect/>
+                    </a:stretch>
+                  </pic:blipFill>
+                  <pic:spPr>
+                    <a:xfrm>
+                      <a:off x="0" y="0"/>
+                      <a:ext cx="5943600" cy="3035935"/>
+                    </a:xfrm>
+                    <a:prstGeom prst="rect">
+                      <a:avLst/>
+                    </a:prstGeom>
+                  </pic:spPr>
+                </pic:pic>
+              </a:graphicData>
+            </a:graphic>
+          </wp:inline>
+        </w:drawing>
+      </w:r>
+    </w:p>
+    <w:p>
+      <w:r>
+        <w:lastRenderedPageBreak/>
+        <w:drawing>
+          <wp:inline distT="0" distB="0" distL="0" distR="0" wp14:anchorId="4DB67681" wp14:editId="02350A62">
+            <wp:extent cx="5943600" cy="3999865"/>
+            <wp:effectExtent l="0" t="0" r="0" b="635"/>
+            <wp:docPr id="1984794338" name="Picture 1"/>
+            <wp:cNvGraphicFramePr>
+              <a:graphicFrameLocks xmlns:a="http://schemas.openxmlformats.org/drawingml/2006/main" noChangeAspect="1"/>
+            </wp:cNvGraphicFramePr>
+            <a:graphic xmlns:a="http://schemas.openxmlformats.org/drawingml/2006/main">
+              <a:graphicData uri="http://schemas.openxmlformats.org/drawingml/2006/picture">
+                <pic:pic xmlns:pic="http://schemas.openxmlformats.org/drawingml/2006/picture">
+                  <pic:nvPicPr>
+                    <pic:cNvPr id="1984794338" name=""/>
+                    <pic:cNvPicPr/>
+                  </pic:nvPicPr>
+                  <pic:blipFill>
+                    <a:blip r:embed="rId64"/>
+                    <a:stretch>
+                      <a:fillRect/>
+                    </a:stretch>
+                  </pic:blipFill>
+                  <pic:spPr>
+                    <a:xfrm>
+                      <a:off x="0" y="0"/>
+                      <a:ext cx="5943600" cy="3999865"/>
+                    </a:xfrm>
+                    <a:prstGeom prst="rect">
+                      <a:avLst/>
+                    </a:prstGeom>
+                  </pic:spPr>
+                </pic:pic>
+              </a:graphicData>
+            </a:graphic>
+          </wp:inline>
+        </w:drawing>
+      </w:r>
+    </w:p>
+    <w:p>
+      <w:r>
+        <w:drawing>
+          <wp:inline distT="0" distB="0" distL="0" distR="0" wp14:anchorId="194ED5D8" wp14:editId="4F4EFF28">
+            <wp:extent cx="5943600" cy="3331845"/>
+            <wp:effectExtent l="0" t="0" r="0" b="1905"/>
+            <wp:docPr id="441239656" name="Picture 1"/>
+            <wp:cNvGraphicFramePr>
+              <a:graphicFrameLocks xmlns:a="http://schemas.openxmlformats.org/drawingml/2006/main" noChangeAspect="1"/>
+            </wp:cNvGraphicFramePr>
+            <a:graphic xmlns:a="http://schemas.openxmlformats.org/drawingml/2006/main">
+              <a:graphicData uri="http://schemas.openxmlformats.org/drawingml/2006/picture">
+                <pic:pic xmlns:pic="http://schemas.openxmlformats.org/drawingml/2006/picture">
+                  <pic:nvPicPr>
+                    <pic:cNvPr id="441239656" name=""/>
+                    <pic:cNvPicPr/>
+                  </pic:nvPicPr>
+                  <pic:blipFill>
+                    <a:blip r:embed="rId65"/>
+                    <a:stretch>
+                      <a:fillRect/>
+                    </a:stretch>
+                  </pic:blipFill>
+                  <pic:spPr>
+                    <a:xfrm>
+                      <a:off x="0" y="0"/>
+                      <a:ext cx="5943600" cy="3331845"/>
+                    </a:xfrm>
+                    <a:prstGeom prst="rect">
+                      <a:avLst/>
+                    </a:prstGeom>
+                  </pic:spPr>
+                </pic:pic>
+              </a:graphicData>
+            </a:graphic>
+          </wp:inline>
+        </w:drawing>
+      </w:r>
+    </w:p>
+    <w:p>
+      <w:r>
+        <w:lastRenderedPageBreak/>
+        <w:drawing>
+          <wp:inline distT="0" distB="0" distL="0" distR="0" wp14:anchorId="70A170E2" wp14:editId="5942B4F7">
+            <wp:extent cx="5943600" cy="4001135"/>
+            <wp:effectExtent l="0" t="0" r="0" b="0"/>
+            <wp:docPr id="350303808" name="Picture 1"/>
+            <wp:cNvGraphicFramePr>
+              <a:graphicFrameLocks xmlns:a="http://schemas.openxmlformats.org/drawingml/2006/main" noChangeAspect="1"/>
+            </wp:cNvGraphicFramePr>
+            <a:graphic xmlns:a="http://schemas.openxmlformats.org/drawingml/2006/main">
+              <a:graphicData uri="http://schemas.openxmlformats.org/drawingml/2006/picture">
+                <pic:pic xmlns:pic="http://schemas.openxmlformats.org/drawingml/2006/picture">
+                  <pic:nvPicPr>
+                    <pic:cNvPr id="350303808" name=""/>
+                    <pic:cNvPicPr/>
+                  </pic:nvPicPr>
+                  <pic:blipFill>
+                    <a:blip r:embed="rId66"/>
+                    <a:stretch>
+                      <a:fillRect/>
+                    </a:stretch>
+                  </pic:blipFill>
+                  <pic:spPr>
+                    <a:xfrm>
+                      <a:off x="0" y="0"/>
+                      <a:ext cx="5943600" cy="4001135"/>
+                    </a:xfrm>
+                    <a:prstGeom prst="rect">
+                      <a:avLst/>
+                    </a:prstGeom>
+                  </pic:spPr>
+                </pic:pic>
+              </a:graphicData>
+            </a:graphic>
+          </wp:inline>
+        </w:drawing>
+      </w:r>
+    </w:p>
+    <w:p>
+      <w:r>
+        <w:lastRenderedPageBreak/>
+        <w:drawing>
+          <wp:inline distT="0" distB="0" distL="0" distR="0" wp14:anchorId="4B887019" wp14:editId="5AD3CEA4">
+            <wp:extent cx="5943600" cy="4471670"/>
+            <wp:effectExtent l="0" t="0" r="0" b="5080"/>
+            <wp:docPr id="226892343" name="Picture 1"/>
+            <wp:cNvGraphicFramePr>
+              <a:graphicFrameLocks xmlns:a="http://schemas.openxmlformats.org/drawingml/2006/main" noChangeAspect="1"/>
+            </wp:cNvGraphicFramePr>
+            <a:graphic xmlns:a="http://schemas.openxmlformats.org/drawingml/2006/main">
+              <a:graphicData uri="http://schemas.openxmlformats.org/drawingml/2006/picture">
+                <pic:pic xmlns:pic="http://schemas.openxmlformats.org/drawingml/2006/picture">
+                  <pic:nvPicPr>
+                    <pic:cNvPr id="226892343" name=""/>
+                    <pic:cNvPicPr/>
+                  </pic:nvPicPr>
+                  <pic:blipFill>
+                    <a:blip r:embed="rId67"/>
+                    <a:stretch>
+                      <a:fillRect/>
+                    </a:stretch>
+                  </pic:blipFill>
+                  <pic:spPr>
+                    <a:xfrm>
+                      <a:off x="0" y="0"/>
+                      <a:ext cx="5943600" cy="4471670"/>
+                    </a:xfrm>
+                    <a:prstGeom prst="rect">
+                      <a:avLst/>
+                    </a:prstGeom>
+                  </pic:spPr>
+                </pic:pic>
+              </a:graphicData>
+            </a:graphic>
+          </wp:inline>
+        </w:drawing>
+      </w:r>
+    </w:p>
+    <w:p>
+      <w:r>
+        <w:drawing>
+          <wp:inline distT="0" distB="0" distL="0" distR="0" wp14:anchorId="31BDD325" wp14:editId="1EB674E1">
+            <wp:extent cx="5943600" cy="2861310"/>
+            <wp:effectExtent l="0" t="0" r="0" b="0"/>
+            <wp:docPr id="25438541" name="Picture 1"/>
+            <wp:cNvGraphicFramePr>
+              <a:graphicFrameLocks xmlns:a="http://schemas.openxmlformats.org/drawingml/2006/main" noChangeAspect="1"/>
+            </wp:cNvGraphicFramePr>
+            <a:graphic xmlns:a="http://schemas.openxmlformats.org/drawingml/2006/main">
+              <a:graphicData uri="http://schemas.openxmlformats.org/drawingml/2006/picture">
+                <pic:pic xmlns:pic="http://schemas.openxmlformats.org/drawingml/2006/picture">
+                  <pic:nvPicPr>
+                    <pic:cNvPr id="25438541" name=""/>
+                    <pic:cNvPicPr/>
+                  </pic:nvPicPr>
+                  <pic:blipFill>
+                    <a:blip r:embed="rId68"/>
+                    <a:stretch>
+                      <a:fillRect/>
+                    </a:stretch>
+                  </pic:blipFill>
+                  <pic:spPr>
+                    <a:xfrm>
+                      <a:off x="0" y="0"/>
+                      <a:ext cx="5943600" cy="2861310"/>
+                    </a:xfrm>
+                    <a:prstGeom prst="rect">
+                      <a:avLst/>
+                    </a:prstGeom>
+                  </pic:spPr>
+                </pic:pic>
+              </a:graphicData>
+            </a:graphic>
+          </wp:inline>
+        </w:drawing>
+      </w:r>
+    </w:p>
+    <w:p>
+      <w:r>
+        <w:lastRenderedPageBreak/>
+        <w:drawing>
+          <wp:inline distT="0" distB="0" distL="0" distR="0" wp14:anchorId="64708415" wp14:editId="665CD611">
+            <wp:extent cx="5943600" cy="4412615"/>
+            <wp:effectExtent l="0" t="0" r="0" b="6985"/>
+            <wp:docPr id="1152245610" name="Picture 1"/>
+            <wp:cNvGraphicFramePr>
+              <a:graphicFrameLocks xmlns:a="http://schemas.openxmlformats.org/drawingml/2006/main" noChangeAspect="1"/>
+            </wp:cNvGraphicFramePr>
+            <a:graphic xmlns:a="http://schemas.openxmlformats.org/drawingml/2006/main">
+              <a:graphicData uri="http://schemas.openxmlformats.org/drawingml/2006/picture">
+                <pic:pic xmlns:pic="http://schemas.openxmlformats.org/drawingml/2006/picture">
+                  <pic:nvPicPr>
+                    <pic:cNvPr id="1152245610" name=""/>
+                    <pic:cNvPicPr/>
+                  </pic:nvPicPr>
+                  <pic:blipFill>
+                    <a:blip r:embed="rId69"/>
+                    <a:stretch>
+                      <a:fillRect/>
+                    </a:stretch>
+                  </pic:blipFill>
+                  <pic:spPr>
+                    <a:xfrm>
+                      <a:off x="0" y="0"/>
+                      <a:ext cx="5943600" cy="4412615"/>
+                    </a:xfrm>
+                    <a:prstGeom prst="rect">
+                      <a:avLst/>
+                    </a:prstGeom>
+                  </pic:spPr>
+                </pic:pic>
+              </a:graphicData>
+            </a:graphic>
+          </wp:inline>
+        </w:drawing>
+      </w:r>
+    </w:p>
+    <w:p>
+      <w:r>
+        <w:lastRenderedPageBreak/>
+        <w:drawing>
+          <wp:inline distT="0" distB="0" distL="0" distR="0" wp14:anchorId="0AA3370F" wp14:editId="198D60C1">
+            <wp:extent cx="5943600" cy="4289425"/>
+            <wp:effectExtent l="0" t="0" r="0" b="0"/>
+            <wp:docPr id="1825600708" name="Picture 1"/>
+            <wp:cNvGraphicFramePr>
+              <a:graphicFrameLocks xmlns:a="http://schemas.openxmlformats.org/drawingml/2006/main" noChangeAspect="1"/>
+            </wp:cNvGraphicFramePr>
+            <a:graphic xmlns:a="http://schemas.openxmlformats.org/drawingml/2006/main">
+              <a:graphicData uri="http://schemas.openxmlformats.org/drawingml/2006/picture">
+                <pic:pic xmlns:pic="http://schemas.openxmlformats.org/drawingml/2006/picture">
+                  <pic:nvPicPr>
+                    <pic:cNvPr id="1825600708" name=""/>
+                    <pic:cNvPicPr/>
+                  </pic:nvPicPr>
+                  <pic:blipFill>
+                    <a:blip r:embed="rId70"/>
+                    <a:stretch>
+                      <a:fillRect/>
+                    </a:stretch>
+                  </pic:blipFill>
+                  <pic:spPr>
+                    <a:xfrm>
+                      <a:off x="0" y="0"/>
+                      <a:ext cx="5943600" cy="4289425"/>
+                    </a:xfrm>
+                    <a:prstGeom prst="rect">
+                      <a:avLst/>
+                    </a:prstGeom>
+                  </pic:spPr>
+                </pic:pic>
+              </a:graphicData>
+            </a:graphic>
+          </wp:inline>
+        </w:drawing>
+      </w:r>
+    </w:p>
+    <w:p>
+      <w:r>
+        <w:drawing>
+          <wp:inline distT="0" distB="0" distL="0" distR="0" wp14:anchorId="6C907E6D" wp14:editId="5C57DD99">
+            <wp:extent cx="5943600" cy="3519805"/>
+            <wp:effectExtent l="0" t="0" r="0" b="4445"/>
+            <wp:docPr id="2129038237" name="Picture 1"/>
+            <wp:cNvGraphicFramePr>
+              <a:graphicFrameLocks xmlns:a="http://schemas.openxmlformats.org/drawingml/2006/main" noChangeAspect="1"/>
+            </wp:cNvGraphicFramePr>
+            <a:graphic xmlns:a="http://schemas.openxmlformats.org/drawingml/2006/main">
+              <a:graphicData uri="http://schemas.openxmlformats.org/drawingml/2006/picture">
+                <pic:pic xmlns:pic="http://schemas.openxmlformats.org/drawingml/2006/picture">
+                  <pic:nvPicPr>
+                    <pic:cNvPr id="2129038237" name=""/>
+                    <pic:cNvPicPr/>
+                  </pic:nvPicPr>
+                  <pic:blipFill>
+                    <a:blip r:embed="rId71"/>
+                    <a:stretch>
+                      <a:fillRect/>
+                    </a:stretch>
+                  </pic:blipFill>
+                  <pic:spPr>
+                    <a:xfrm>
+                      <a:off x="0" y="0"/>
+                      <a:ext cx="5943600" cy="3519805"/>
+                    </a:xfrm>
+                    <a:prstGeom prst="rect">
+                      <a:avLst/>
+                    </a:prstGeom>
+                  </pic:spPr>
+                </pic:pic>
+              </a:graphicData>
+            </a:graphic>
+          </wp:inline>
+        </w:drawing>
+      </w:r>
+    </w:p>
+    <w:p>
+      <w:r>
+        <w:lastRenderedPageBreak/>
+        <w:drawing>
+          <wp:inline distT="0" distB="0" distL="0" distR="0" wp14:anchorId="7E936E79" wp14:editId="6456367C">
+            <wp:extent cx="5943600" cy="3209290"/>
+            <wp:effectExtent l="0" t="0" r="0" b="0"/>
+            <wp:docPr id="291813516" name="Picture 1"/>
+            <wp:cNvGraphicFramePr>
+              <a:graphicFrameLocks xmlns:a="http://schemas.openxmlformats.org/drawingml/2006/main" noChangeAspect="1"/>
+            </wp:cNvGraphicFramePr>
+            <a:graphic xmlns:a="http://schemas.openxmlformats.org/drawingml/2006/main">
+              <a:graphicData uri="http://schemas.openxmlformats.org/drawingml/2006/picture">
+                <pic:pic xmlns:pic="http://schemas.openxmlformats.org/drawingml/2006/picture">
+                  <pic:nvPicPr>
+                    <pic:cNvPr id="291813516" name=""/>
+                    <pic:cNvPicPr/>
+                  </pic:nvPicPr>
+                  <pic:blipFill>
+                    <a:blip r:embed="rId72"/>
+                    <a:stretch>
+                      <a:fillRect/>
+                    </a:stretch>
+                  </pic:blipFill>
+                  <pic:spPr>
+                    <a:xfrm>
+                      <a:off x="0" y="0"/>
+                      <a:ext cx="5943600" cy="3209290"/>
+                    </a:xfrm>
+                    <a:prstGeom prst="rect">
+                      <a:avLst/>
+                    </a:prstGeom>
+                  </pic:spPr>
+                </pic:pic>
+              </a:graphicData>
+            </a:graphic>
+          </wp:inline>
+        </w:drawing>
+      </w:r>
+    </w:p>
+    <w:p/>
+    <w:p/>
     <w:sectPr>
       <w:pgSz w:w="12240" w:h="15840"/>
       <w:pgMar w:top="1440" w:right="1440" w:bottom="1440" w:left="1440" w:header="708" w:footer="708" w:gutter="0"/>

</xml_diff>

<commit_message>
finishing the js study
</commit_message>
<xml_diff>
--- a/JavaScript Essential Training Resources.docx
+++ b/JavaScript Essential Training Resources.docx
@@ -2041,6 +2041,9 @@
     </w:p>
     <w:p>
       <w:r>
+        <w:rPr>
+          <w:noProof/>
+        </w:rPr>
         <w:lastRenderedPageBreak/>
         <w:drawing>
           <wp:inline distT="0" distB="0" distL="0" distR="0" wp14:anchorId="4F4C5754" wp14:editId="61603284">
@@ -2081,6 +2084,9 @@
     </w:p>
     <w:p>
       <w:r>
+        <w:rPr>
+          <w:noProof/>
+        </w:rPr>
         <w:drawing>
           <wp:inline distT="0" distB="0" distL="0" distR="0" wp14:anchorId="466E2EE5" wp14:editId="608E2CF5">
             <wp:extent cx="5943600" cy="3921125"/>
@@ -2120,6 +2126,9 @@
     </w:p>
     <w:p>
       <w:r>
+        <w:rPr>
+          <w:noProof/>
+        </w:rPr>
         <w:lastRenderedPageBreak/>
         <w:drawing>
           <wp:inline distT="0" distB="0" distL="0" distR="0" wp14:anchorId="536FBE29" wp14:editId="20E383A9">
@@ -2160,6 +2169,9 @@
     </w:p>
     <w:p>
       <w:r>
+        <w:rPr>
+          <w:noProof/>
+        </w:rPr>
         <w:drawing>
           <wp:inline distT="0" distB="0" distL="0" distR="0" wp14:anchorId="713ACA55" wp14:editId="6366A2EA">
             <wp:extent cx="5943600" cy="2006600"/>
@@ -2199,6 +2211,9 @@
     </w:p>
     <w:p>
       <w:r>
+        <w:rPr>
+          <w:noProof/>
+        </w:rPr>
         <w:drawing>
           <wp:inline distT="0" distB="0" distL="0" distR="0" wp14:anchorId="691C2CCA" wp14:editId="2EEE6391">
             <wp:extent cx="5943600" cy="2145665"/>
@@ -2243,6 +2258,9 @@
     </w:p>
     <w:p>
       <w:r>
+        <w:rPr>
+          <w:noProof/>
+        </w:rPr>
         <w:lastRenderedPageBreak/>
         <w:drawing>
           <wp:inline distT="0" distB="0" distL="0" distR="0" wp14:anchorId="5D546CE0" wp14:editId="4A1E8094">
@@ -2283,6 +2301,9 @@
     </w:p>
     <w:p>
       <w:r>
+        <w:rPr>
+          <w:noProof/>
+        </w:rPr>
         <w:drawing>
           <wp:inline distT="0" distB="0" distL="0" distR="0" wp14:anchorId="03665316" wp14:editId="74EAB635">
             <wp:extent cx="5943600" cy="2960370"/>
@@ -2322,6 +2343,9 @@
     </w:p>
     <w:p>
       <w:r>
+        <w:rPr>
+          <w:noProof/>
+        </w:rPr>
         <w:lastRenderedPageBreak/>
         <w:drawing>
           <wp:inline distT="0" distB="0" distL="0" distR="0" wp14:anchorId="10AD152F" wp14:editId="25CE361D">
@@ -2362,6 +2386,9 @@
     </w:p>
     <w:p>
       <w:r>
+        <w:rPr>
+          <w:noProof/>
+        </w:rPr>
         <w:lastRenderedPageBreak/>
         <w:drawing>
           <wp:inline distT="0" distB="0" distL="0" distR="0" wp14:anchorId="74592D6E" wp14:editId="2DAAA8F9">
@@ -2402,6 +2429,9 @@
     </w:p>
     <w:p>
       <w:r>
+        <w:rPr>
+          <w:noProof/>
+        </w:rPr>
         <w:drawing>
           <wp:inline distT="0" distB="0" distL="0" distR="0" wp14:anchorId="185F8870" wp14:editId="1E13F138">
             <wp:extent cx="5943600" cy="2102485"/>
@@ -2441,6 +2471,9 @@
     </w:p>
     <w:p>
       <w:r>
+        <w:rPr>
+          <w:noProof/>
+        </w:rPr>
         <w:lastRenderedPageBreak/>
         <w:drawing>
           <wp:inline distT="0" distB="0" distL="0" distR="0" wp14:anchorId="6B92C7B6" wp14:editId="30D94D3D">
@@ -2481,6 +2514,9 @@
     </w:p>
     <w:p>
       <w:r>
+        <w:rPr>
+          <w:noProof/>
+        </w:rPr>
         <w:drawing>
           <wp:inline distT="0" distB="0" distL="0" distR="0" wp14:anchorId="1C59CB0F" wp14:editId="2CBBF72F">
             <wp:extent cx="5943600" cy="3035935"/>
@@ -2520,6 +2556,9 @@
     </w:p>
     <w:p>
       <w:r>
+        <w:rPr>
+          <w:noProof/>
+        </w:rPr>
         <w:lastRenderedPageBreak/>
         <w:drawing>
           <wp:inline distT="0" distB="0" distL="0" distR="0" wp14:anchorId="4DB67681" wp14:editId="02350A62">
@@ -2560,6 +2599,9 @@
     </w:p>
     <w:p>
       <w:r>
+        <w:rPr>
+          <w:noProof/>
+        </w:rPr>
         <w:drawing>
           <wp:inline distT="0" distB="0" distL="0" distR="0" wp14:anchorId="194ED5D8" wp14:editId="4F4EFF28">
             <wp:extent cx="5943600" cy="3331845"/>
@@ -2599,6 +2641,9 @@
     </w:p>
     <w:p>
       <w:r>
+        <w:rPr>
+          <w:noProof/>
+        </w:rPr>
         <w:lastRenderedPageBreak/>
         <w:drawing>
           <wp:inline distT="0" distB="0" distL="0" distR="0" wp14:anchorId="70A170E2" wp14:editId="5942B4F7">
@@ -2639,6 +2684,9 @@
     </w:p>
     <w:p>
       <w:r>
+        <w:rPr>
+          <w:noProof/>
+        </w:rPr>
         <w:lastRenderedPageBreak/>
         <w:drawing>
           <wp:inline distT="0" distB="0" distL="0" distR="0" wp14:anchorId="4B887019" wp14:editId="5AD3CEA4">
@@ -2679,6 +2727,9 @@
     </w:p>
     <w:p>
       <w:r>
+        <w:rPr>
+          <w:noProof/>
+        </w:rPr>
         <w:drawing>
           <wp:inline distT="0" distB="0" distL="0" distR="0" wp14:anchorId="31BDD325" wp14:editId="1EB674E1">
             <wp:extent cx="5943600" cy="2861310"/>
@@ -2718,6 +2769,9 @@
     </w:p>
     <w:p>
       <w:r>
+        <w:rPr>
+          <w:noProof/>
+        </w:rPr>
         <w:lastRenderedPageBreak/>
         <w:drawing>
           <wp:inline distT="0" distB="0" distL="0" distR="0" wp14:anchorId="64708415" wp14:editId="665CD611">
@@ -2758,6 +2812,9 @@
     </w:p>
     <w:p>
       <w:r>
+        <w:rPr>
+          <w:noProof/>
+        </w:rPr>
         <w:lastRenderedPageBreak/>
         <w:drawing>
           <wp:inline distT="0" distB="0" distL="0" distR="0" wp14:anchorId="0AA3370F" wp14:editId="198D60C1">
@@ -2798,6 +2855,9 @@
     </w:p>
     <w:p>
       <w:r>
+        <w:rPr>
+          <w:noProof/>
+        </w:rPr>
         <w:drawing>
           <wp:inline distT="0" distB="0" distL="0" distR="0" wp14:anchorId="6C907E6D" wp14:editId="5C57DD99">
             <wp:extent cx="5943600" cy="3519805"/>
@@ -2837,6 +2897,9 @@
     </w:p>
     <w:p>
       <w:r>
+        <w:rPr>
+          <w:noProof/>
+        </w:rPr>
         <w:lastRenderedPageBreak/>
         <w:drawing>
           <wp:inline distT="0" distB="0" distL="0" distR="0" wp14:anchorId="7E936E79" wp14:editId="6456367C">
@@ -2876,7 +2939,375 @@
       </w:r>
     </w:p>
     <w:p/>
-    <w:p/>
+    <w:p>
+      <w:r>
+        <w:br/>
+        <w:t>CHAPTER 9</w:t>
+      </w:r>
+    </w:p>
+    <w:p>
+      <w:r>
+        <w:drawing>
+          <wp:inline distT="0" distB="0" distL="0" distR="0" wp14:anchorId="52FC40EB" wp14:editId="630E93E2">
+            <wp:extent cx="5943600" cy="3249295"/>
+            <wp:effectExtent l="0" t="0" r="0" b="8255"/>
+            <wp:docPr id="1178670522" name="Picture 1"/>
+            <wp:cNvGraphicFramePr>
+              <a:graphicFrameLocks xmlns:a="http://schemas.openxmlformats.org/drawingml/2006/main" noChangeAspect="1"/>
+            </wp:cNvGraphicFramePr>
+            <a:graphic xmlns:a="http://schemas.openxmlformats.org/drawingml/2006/main">
+              <a:graphicData uri="http://schemas.openxmlformats.org/drawingml/2006/picture">
+                <pic:pic xmlns:pic="http://schemas.openxmlformats.org/drawingml/2006/picture">
+                  <pic:nvPicPr>
+                    <pic:cNvPr id="1178670522" name=""/>
+                    <pic:cNvPicPr/>
+                  </pic:nvPicPr>
+                  <pic:blipFill>
+                    <a:blip r:embed="rId73"/>
+                    <a:stretch>
+                      <a:fillRect/>
+                    </a:stretch>
+                  </pic:blipFill>
+                  <pic:spPr>
+                    <a:xfrm>
+                      <a:off x="0" y="0"/>
+                      <a:ext cx="5943600" cy="3249295"/>
+                    </a:xfrm>
+                    <a:prstGeom prst="rect">
+                      <a:avLst/>
+                    </a:prstGeom>
+                  </pic:spPr>
+                </pic:pic>
+              </a:graphicData>
+            </a:graphic>
+          </wp:inline>
+        </w:drawing>
+      </w:r>
+    </w:p>
+    <w:p>
+      <w:r>
+        <w:lastRenderedPageBreak/>
+        <w:drawing>
+          <wp:inline distT="0" distB="0" distL="0" distR="0" wp14:anchorId="30BFACD4" wp14:editId="6941135E">
+            <wp:extent cx="5943600" cy="4016375"/>
+            <wp:effectExtent l="0" t="0" r="0" b="3175"/>
+            <wp:docPr id="1620871092" name="Picture 1"/>
+            <wp:cNvGraphicFramePr>
+              <a:graphicFrameLocks xmlns:a="http://schemas.openxmlformats.org/drawingml/2006/main" noChangeAspect="1"/>
+            </wp:cNvGraphicFramePr>
+            <a:graphic xmlns:a="http://schemas.openxmlformats.org/drawingml/2006/main">
+              <a:graphicData uri="http://schemas.openxmlformats.org/drawingml/2006/picture">
+                <pic:pic xmlns:pic="http://schemas.openxmlformats.org/drawingml/2006/picture">
+                  <pic:nvPicPr>
+                    <pic:cNvPr id="1620871092" name=""/>
+                    <pic:cNvPicPr/>
+                  </pic:nvPicPr>
+                  <pic:blipFill>
+                    <a:blip r:embed="rId74"/>
+                    <a:stretch>
+                      <a:fillRect/>
+                    </a:stretch>
+                  </pic:blipFill>
+                  <pic:spPr>
+                    <a:xfrm>
+                      <a:off x="0" y="0"/>
+                      <a:ext cx="5943600" cy="4016375"/>
+                    </a:xfrm>
+                    <a:prstGeom prst="rect">
+                      <a:avLst/>
+                    </a:prstGeom>
+                  </pic:spPr>
+                </pic:pic>
+              </a:graphicData>
+            </a:graphic>
+          </wp:inline>
+        </w:drawing>
+      </w:r>
+    </w:p>
+    <w:p>
+      <w:r>
+        <w:drawing>
+          <wp:inline distT="0" distB="0" distL="0" distR="0" wp14:anchorId="31915B13" wp14:editId="4FFD9657">
+            <wp:extent cx="5943600" cy="3778885"/>
+            <wp:effectExtent l="0" t="0" r="0" b="0"/>
+            <wp:docPr id="1735631233" name="Picture 1"/>
+            <wp:cNvGraphicFramePr>
+              <a:graphicFrameLocks xmlns:a="http://schemas.openxmlformats.org/drawingml/2006/main" noChangeAspect="1"/>
+            </wp:cNvGraphicFramePr>
+            <a:graphic xmlns:a="http://schemas.openxmlformats.org/drawingml/2006/main">
+              <a:graphicData uri="http://schemas.openxmlformats.org/drawingml/2006/picture">
+                <pic:pic xmlns:pic="http://schemas.openxmlformats.org/drawingml/2006/picture">
+                  <pic:nvPicPr>
+                    <pic:cNvPr id="1735631233" name=""/>
+                    <pic:cNvPicPr/>
+                  </pic:nvPicPr>
+                  <pic:blipFill>
+                    <a:blip r:embed="rId75"/>
+                    <a:stretch>
+                      <a:fillRect/>
+                    </a:stretch>
+                  </pic:blipFill>
+                  <pic:spPr>
+                    <a:xfrm>
+                      <a:off x="0" y="0"/>
+                      <a:ext cx="5943600" cy="3778885"/>
+                    </a:xfrm>
+                    <a:prstGeom prst="rect">
+                      <a:avLst/>
+                    </a:prstGeom>
+                  </pic:spPr>
+                </pic:pic>
+              </a:graphicData>
+            </a:graphic>
+          </wp:inline>
+        </w:drawing>
+      </w:r>
+    </w:p>
+    <w:p>
+      <w:r>
+        <w:lastRenderedPageBreak/>
+        <w:drawing>
+          <wp:inline distT="0" distB="0" distL="0" distR="0" wp14:anchorId="10928615" wp14:editId="4B2E7D4C">
+            <wp:extent cx="5943600" cy="2910840"/>
+            <wp:effectExtent l="0" t="0" r="0" b="3810"/>
+            <wp:docPr id="1749135490" name="Picture 1"/>
+            <wp:cNvGraphicFramePr>
+              <a:graphicFrameLocks xmlns:a="http://schemas.openxmlformats.org/drawingml/2006/main" noChangeAspect="1"/>
+            </wp:cNvGraphicFramePr>
+            <a:graphic xmlns:a="http://schemas.openxmlformats.org/drawingml/2006/main">
+              <a:graphicData uri="http://schemas.openxmlformats.org/drawingml/2006/picture">
+                <pic:pic xmlns:pic="http://schemas.openxmlformats.org/drawingml/2006/picture">
+                  <pic:nvPicPr>
+                    <pic:cNvPr id="1749135490" name=""/>
+                    <pic:cNvPicPr/>
+                  </pic:nvPicPr>
+                  <pic:blipFill>
+                    <a:blip r:embed="rId76"/>
+                    <a:stretch>
+                      <a:fillRect/>
+                    </a:stretch>
+                  </pic:blipFill>
+                  <pic:spPr>
+                    <a:xfrm>
+                      <a:off x="0" y="0"/>
+                      <a:ext cx="5943600" cy="2910840"/>
+                    </a:xfrm>
+                    <a:prstGeom prst="rect">
+                      <a:avLst/>
+                    </a:prstGeom>
+                  </pic:spPr>
+                </pic:pic>
+              </a:graphicData>
+            </a:graphic>
+          </wp:inline>
+        </w:drawing>
+      </w:r>
+    </w:p>
+    <w:p>
+      <w:r>
+        <w:drawing>
+          <wp:inline distT="0" distB="0" distL="0" distR="0" wp14:anchorId="06145922" wp14:editId="27D772C4">
+            <wp:extent cx="5943600" cy="2272665"/>
+            <wp:effectExtent l="0" t="0" r="0" b="0"/>
+            <wp:docPr id="1400855133" name="Picture 1"/>
+            <wp:cNvGraphicFramePr>
+              <a:graphicFrameLocks xmlns:a="http://schemas.openxmlformats.org/drawingml/2006/main" noChangeAspect="1"/>
+            </wp:cNvGraphicFramePr>
+            <a:graphic xmlns:a="http://schemas.openxmlformats.org/drawingml/2006/main">
+              <a:graphicData uri="http://schemas.openxmlformats.org/drawingml/2006/picture">
+                <pic:pic xmlns:pic="http://schemas.openxmlformats.org/drawingml/2006/picture">
+                  <pic:nvPicPr>
+                    <pic:cNvPr id="1400855133" name=""/>
+                    <pic:cNvPicPr/>
+                  </pic:nvPicPr>
+                  <pic:blipFill>
+                    <a:blip r:embed="rId77"/>
+                    <a:stretch>
+                      <a:fillRect/>
+                    </a:stretch>
+                  </pic:blipFill>
+                  <pic:spPr>
+                    <a:xfrm>
+                      <a:off x="0" y="0"/>
+                      <a:ext cx="5943600" cy="2272665"/>
+                    </a:xfrm>
+                    <a:prstGeom prst="rect">
+                      <a:avLst/>
+                    </a:prstGeom>
+                  </pic:spPr>
+                </pic:pic>
+              </a:graphicData>
+            </a:graphic>
+          </wp:inline>
+        </w:drawing>
+      </w:r>
+    </w:p>
+    <w:p>
+      <w:r>
+        <w:lastRenderedPageBreak/>
+        <w:drawing>
+          <wp:inline distT="0" distB="0" distL="0" distR="0" wp14:anchorId="23A9505C" wp14:editId="1AC0FC5F">
+            <wp:extent cx="5943600" cy="3461385"/>
+            <wp:effectExtent l="0" t="0" r="0" b="5715"/>
+            <wp:docPr id="1042432586" name="Picture 1"/>
+            <wp:cNvGraphicFramePr>
+              <a:graphicFrameLocks xmlns:a="http://schemas.openxmlformats.org/drawingml/2006/main" noChangeAspect="1"/>
+            </wp:cNvGraphicFramePr>
+            <a:graphic xmlns:a="http://schemas.openxmlformats.org/drawingml/2006/main">
+              <a:graphicData uri="http://schemas.openxmlformats.org/drawingml/2006/picture">
+                <pic:pic xmlns:pic="http://schemas.openxmlformats.org/drawingml/2006/picture">
+                  <pic:nvPicPr>
+                    <pic:cNvPr id="1042432586" name=""/>
+                    <pic:cNvPicPr/>
+                  </pic:nvPicPr>
+                  <pic:blipFill>
+                    <a:blip r:embed="rId78"/>
+                    <a:stretch>
+                      <a:fillRect/>
+                    </a:stretch>
+                  </pic:blipFill>
+                  <pic:spPr>
+                    <a:xfrm>
+                      <a:off x="0" y="0"/>
+                      <a:ext cx="5943600" cy="3461385"/>
+                    </a:xfrm>
+                    <a:prstGeom prst="rect">
+                      <a:avLst/>
+                    </a:prstGeom>
+                  </pic:spPr>
+                </pic:pic>
+              </a:graphicData>
+            </a:graphic>
+          </wp:inline>
+        </w:drawing>
+      </w:r>
+    </w:p>
+    <w:p>
+      <w:r>
+        <w:drawing>
+          <wp:inline distT="0" distB="0" distL="0" distR="0" wp14:anchorId="12443FAE" wp14:editId="0B03BE54">
+            <wp:extent cx="5943600" cy="2242185"/>
+            <wp:effectExtent l="0" t="0" r="0" b="5715"/>
+            <wp:docPr id="1782082335" name="Picture 1"/>
+            <wp:cNvGraphicFramePr>
+              <a:graphicFrameLocks xmlns:a="http://schemas.openxmlformats.org/drawingml/2006/main" noChangeAspect="1"/>
+            </wp:cNvGraphicFramePr>
+            <a:graphic xmlns:a="http://schemas.openxmlformats.org/drawingml/2006/main">
+              <a:graphicData uri="http://schemas.openxmlformats.org/drawingml/2006/picture">
+                <pic:pic xmlns:pic="http://schemas.openxmlformats.org/drawingml/2006/picture">
+                  <pic:nvPicPr>
+                    <pic:cNvPr id="1782082335" name=""/>
+                    <pic:cNvPicPr/>
+                  </pic:nvPicPr>
+                  <pic:blipFill>
+                    <a:blip r:embed="rId79"/>
+                    <a:stretch>
+                      <a:fillRect/>
+                    </a:stretch>
+                  </pic:blipFill>
+                  <pic:spPr>
+                    <a:xfrm>
+                      <a:off x="0" y="0"/>
+                      <a:ext cx="5943600" cy="2242185"/>
+                    </a:xfrm>
+                    <a:prstGeom prst="rect">
+                      <a:avLst/>
+                    </a:prstGeom>
+                  </pic:spPr>
+                </pic:pic>
+              </a:graphicData>
+            </a:graphic>
+          </wp:inline>
+        </w:drawing>
+      </w:r>
+    </w:p>
+    <w:p>
+      <w:r>
+        <w:t>CHAPTER 10</w:t>
+      </w:r>
+    </w:p>
+    <w:p>
+      <w:r>
+        <w:lastRenderedPageBreak/>
+        <w:drawing>
+          <wp:inline distT="0" distB="0" distL="0" distR="0" wp14:anchorId="2DFC0831" wp14:editId="09438AB3">
+            <wp:extent cx="5943600" cy="2898775"/>
+            <wp:effectExtent l="0" t="0" r="0" b="0"/>
+            <wp:docPr id="1722375228" name="Picture 1"/>
+            <wp:cNvGraphicFramePr>
+              <a:graphicFrameLocks xmlns:a="http://schemas.openxmlformats.org/drawingml/2006/main" noChangeAspect="1"/>
+            </wp:cNvGraphicFramePr>
+            <a:graphic xmlns:a="http://schemas.openxmlformats.org/drawingml/2006/main">
+              <a:graphicData uri="http://schemas.openxmlformats.org/drawingml/2006/picture">
+                <pic:pic xmlns:pic="http://schemas.openxmlformats.org/drawingml/2006/picture">
+                  <pic:nvPicPr>
+                    <pic:cNvPr id="1722375228" name=""/>
+                    <pic:cNvPicPr/>
+                  </pic:nvPicPr>
+                  <pic:blipFill>
+                    <a:blip r:embed="rId80"/>
+                    <a:stretch>
+                      <a:fillRect/>
+                    </a:stretch>
+                  </pic:blipFill>
+                  <pic:spPr>
+                    <a:xfrm>
+                      <a:off x="0" y="0"/>
+                      <a:ext cx="5943600" cy="2898775"/>
+                    </a:xfrm>
+                    <a:prstGeom prst="rect">
+                      <a:avLst/>
+                    </a:prstGeom>
+                  </pic:spPr>
+                </pic:pic>
+              </a:graphicData>
+            </a:graphic>
+          </wp:inline>
+        </w:drawing>
+      </w:r>
+    </w:p>
+    <w:p>
+      <w:r>
+        <w:drawing>
+          <wp:inline distT="0" distB="0" distL="0" distR="0" wp14:anchorId="7CDDEB6E" wp14:editId="47CFAEAD">
+            <wp:extent cx="5943600" cy="3641725"/>
+            <wp:effectExtent l="0" t="0" r="0" b="0"/>
+            <wp:docPr id="2012535207" name="Picture 1"/>
+            <wp:cNvGraphicFramePr>
+              <a:graphicFrameLocks xmlns:a="http://schemas.openxmlformats.org/drawingml/2006/main" noChangeAspect="1"/>
+            </wp:cNvGraphicFramePr>
+            <a:graphic xmlns:a="http://schemas.openxmlformats.org/drawingml/2006/main">
+              <a:graphicData uri="http://schemas.openxmlformats.org/drawingml/2006/picture">
+                <pic:pic xmlns:pic="http://schemas.openxmlformats.org/drawingml/2006/picture">
+                  <pic:nvPicPr>
+                    <pic:cNvPr id="2012535207" name=""/>
+                    <pic:cNvPicPr/>
+                  </pic:nvPicPr>
+                  <pic:blipFill>
+                    <a:blip r:embed="rId81"/>
+                    <a:stretch>
+                      <a:fillRect/>
+                    </a:stretch>
+                  </pic:blipFill>
+                  <pic:spPr>
+                    <a:xfrm>
+                      <a:off x="0" y="0"/>
+                      <a:ext cx="5943600" cy="3641725"/>
+                    </a:xfrm>
+                    <a:prstGeom prst="rect">
+                      <a:avLst/>
+                    </a:prstGeom>
+                  </pic:spPr>
+                </pic:pic>
+              </a:graphicData>
+            </a:graphic>
+          </wp:inline>
+        </w:drawing>
+      </w:r>
+      <w:r>
+        <w:t xml:space="preserve"> </w:t>
+      </w:r>
+    </w:p>
     <w:sectPr>
       <w:pgSz w:w="12240" w:h="15840"/>
       <w:pgMar w:top="1440" w:right="1440" w:bottom="1440" w:left="1440" w:header="708" w:footer="708" w:gutter="0"/>

</xml_diff>